<commit_message>
There was a bug in the way that the weight vector was calculated for linear regression
Signed-off-by: julianweisbord <julianweisbord@gmail.com>
</commit_message>
<xml_diff>
--- a/regression/assignment1.docx
+++ b/regression/assignment1.docx
@@ -55,8 +55,6 @@
         </w:rPr>
         <w:t>04/15/18</w:t>
       </w:r>
-      <w:bookmarkStart w:id="0" w:name="_GoBack"/>
-      <w:bookmarkEnd w:id="0"/>
     </w:p>
     <w:p>
       <w:pPr>
@@ -139,6 +137,7 @@
           <w:szCs w:val="19"/>
         </w:rPr>
       </w:pPr>
+      <w:proofErr w:type="gramStart"/>
       <w:r>
         <w:rPr>
           <w:rFonts w:ascii="Tahoma" w:eastAsia="Times New Roman" w:hAnsi="Tahoma" w:cs="Tahoma"/>
@@ -146,7 +145,17 @@
           <w:sz w:val="19"/>
           <w:szCs w:val="19"/>
         </w:rPr>
-        <w:t>source env_2.7/bin/activate</w:t>
+        <w:t>source</w:t>
+      </w:r>
+      <w:proofErr w:type="gramEnd"/>
+      <w:r>
+        <w:rPr>
+          <w:rFonts w:ascii="Tahoma" w:eastAsia="Times New Roman" w:hAnsi="Tahoma" w:cs="Tahoma"/>
+          <w:color w:val="20124D"/>
+          <w:sz w:val="19"/>
+          <w:szCs w:val="19"/>
+        </w:rPr>
+        <w:t xml:space="preserve"> env_2.7/bin/activate</w:t>
       </w:r>
     </w:p>
     <w:p>
@@ -161,7 +170,17 @@
     </w:p>
     <w:p>
       <w:r>
-        <w:t>Add the housing and usps dataset to assignment1 directory</w:t>
+        <w:t xml:space="preserve">Add the housing and </w:t>
+      </w:r>
+      <w:proofErr w:type="spellStart"/>
+      <w:proofErr w:type="gramStart"/>
+      <w:r>
+        <w:t>usps</w:t>
+      </w:r>
+      <w:proofErr w:type="spellEnd"/>
+      <w:proofErr w:type="gramEnd"/>
+      <w:r>
+        <w:t xml:space="preserve"> dataset to assignment1 directory</w:t>
       </w:r>
     </w:p>
     <w:p>
@@ -171,8 +190,13 @@
     </w:p>
     <w:p/>
     <w:p>
-      <w:r>
-        <w:t>execute: “python linear_regression.py”</w:t>
+      <w:proofErr w:type="gramStart"/>
+      <w:r>
+        <w:t>execute</w:t>
+      </w:r>
+      <w:proofErr w:type="gramEnd"/>
+      <w:r>
+        <w:t>: “python linear_regression.py”</w:t>
       </w:r>
     </w:p>
     <w:p>
@@ -185,7 +209,7 @@
         <w:t>1.</w:t>
       </w:r>
       <w:r>
-        <w:t xml:space="preserve"> Train Weight Vector</w:t>
+        <w:t xml:space="preserve"> Weight Vector</w:t>
       </w:r>
       <w:r>
         <w:t>:</w:t>
@@ -198,10 +222,10 @@
           <w:noProof/>
         </w:rPr>
         <w:drawing>
-          <wp:inline distT="0" distB="0" distL="0" distR="0" wp14:anchorId="1F1925BC" wp14:editId="7E707011">
+          <wp:inline distT="0" distB="0" distL="0" distR="0" wp14:anchorId="67157202" wp14:editId="1730E91B">
             <wp:extent cx="5486400" cy="520700"/>
             <wp:effectExtent l="0" t="0" r="0" b="12700"/>
-            <wp:docPr id="2" name="Picture 2" descr="Macintosh HD:Users:julianweisbord:Downloads:Snip20180415_7.png"/>
+            <wp:docPr id="6" name="Picture 6" descr="Macintosh HD:Users:julianweisbord:Downloads:Snip20180507_5.png"/>
             <wp:cNvGraphicFramePr>
               <a:graphicFrameLocks xmlns:a="http://schemas.openxmlformats.org/drawingml/2006/main" noChangeAspect="1"/>
             </wp:cNvGraphicFramePr>
@@ -209,7 +233,7 @@
               <a:graphicData uri="http://schemas.openxmlformats.org/drawingml/2006/picture">
                 <pic:pic xmlns:pic="http://schemas.openxmlformats.org/drawingml/2006/picture">
                   <pic:nvPicPr>
-                    <pic:cNvPr id="0" name="Picture 2" descr="Macintosh HD:Users:julianweisbord:Downloads:Snip20180415_7.png"/>
+                    <pic:cNvPr id="0" name="Picture 1" descr="Macintosh HD:Users:julianweisbord:Downloads:Snip20180507_5.png"/>
                     <pic:cNvPicPr>
                       <a:picLocks noChangeAspect="1" noChangeArrowheads="1"/>
                     </pic:cNvPicPr>
@@ -250,69 +274,6 @@
     <w:p/>
     <w:p>
       <w:r>
-        <w:t>Test Weight Vector</w:t>
-      </w:r>
-      <w:r>
-        <w:t>:</w:t>
-      </w:r>
-    </w:p>
-    <w:p>
-      <w:r>
-        <w:rPr>
-          <w:noProof/>
-        </w:rPr>
-        <w:drawing>
-          <wp:inline distT="0" distB="0" distL="0" distR="0" wp14:anchorId="568ECC2B" wp14:editId="49995702">
-            <wp:extent cx="5472430" cy="548640"/>
-            <wp:effectExtent l="0" t="0" r="0" b="10160"/>
-            <wp:docPr id="3" name="Picture 3" descr="Macintosh HD:Users:julianweisbord:Downloads:Snip20180415_8.png"/>
-            <wp:cNvGraphicFramePr>
-              <a:graphicFrameLocks xmlns:a="http://schemas.openxmlformats.org/drawingml/2006/main" noChangeAspect="1"/>
-            </wp:cNvGraphicFramePr>
-            <a:graphic xmlns:a="http://schemas.openxmlformats.org/drawingml/2006/main">
-              <a:graphicData uri="http://schemas.openxmlformats.org/drawingml/2006/picture">
-                <pic:pic xmlns:pic="http://schemas.openxmlformats.org/drawingml/2006/picture">
-                  <pic:nvPicPr>
-                    <pic:cNvPr id="0" name="Picture 3" descr="Macintosh HD:Users:julianweisbord:Downloads:Snip20180415_8.png"/>
-                    <pic:cNvPicPr>
-                      <a:picLocks noChangeAspect="1" noChangeArrowheads="1"/>
-                    </pic:cNvPicPr>
-                  </pic:nvPicPr>
-                  <pic:blipFill>
-                    <a:blip r:embed="rId6">
-                      <a:extLst>
-                        <a:ext uri="{28A0092B-C50C-407E-A947-70E740481C1C}">
-                          <a14:useLocalDpi xmlns:a14="http://schemas.microsoft.com/office/drawing/2010/main" val="0"/>
-                        </a:ext>
-                      </a:extLst>
-                    </a:blip>
-                    <a:srcRect/>
-                    <a:stretch>
-                      <a:fillRect/>
-                    </a:stretch>
-                  </pic:blipFill>
-                  <pic:spPr bwMode="auto">
-                    <a:xfrm>
-                      <a:off x="0" y="0"/>
-                      <a:ext cx="5472430" cy="548640"/>
-                    </a:xfrm>
-                    <a:prstGeom prst="rect">
-                      <a:avLst/>
-                    </a:prstGeom>
-                    <a:noFill/>
-                    <a:ln>
-                      <a:noFill/>
-                    </a:ln>
-                  </pic:spPr>
-                </pic:pic>
-              </a:graphicData>
-            </a:graphic>
-          </wp:inline>
-        </w:drawing>
-      </w:r>
-    </w:p>
-    <w:p>
-      <w:r>
         <w:t>2.</w:t>
       </w:r>
       <w:r>
@@ -320,51 +281,110 @@
       </w:r>
     </w:p>
     <w:p>
-      <w:r>
-        <w:t xml:space="preserve">Train ASE </w:t>
-      </w:r>
-      <w:r>
-        <w:t>= 62,249,111.49057</w:t>
-      </w:r>
-    </w:p>
-    <w:p>
-      <w:r>
-        <w:t>Test ASE =</w:t>
-      </w:r>
-      <w:r>
-        <w:t xml:space="preserve"> 3,098,592,132,898.01</w:t>
-      </w:r>
-    </w:p>
-    <w:p>
+      <w:pPr>
+        <w:rPr>
+          <w:rFonts w:ascii="Arial" w:eastAsia="Times New Roman" w:hAnsi="Arial" w:cs="Arial"/>
+          <w:color w:val="222222"/>
+        </w:rPr>
+      </w:pPr>
+      <w:r>
+        <w:rPr>
+          <w:rFonts w:ascii="Arial" w:eastAsia="Times New Roman" w:hAnsi="Arial" w:cs="Arial"/>
+          <w:color w:val="222222"/>
+        </w:rPr>
+        <w:t>Train ASE = 22.081273187013167</w:t>
+      </w:r>
+    </w:p>
+    <w:p>
+      <w:pPr>
+        <w:rPr>
+          <w:rFonts w:ascii="Arial" w:eastAsia="Times New Roman" w:hAnsi="Arial" w:cs="Arial"/>
+          <w:color w:val="222222"/>
+        </w:rPr>
+      </w:pPr>
+      <w:r>
+        <w:rPr>
+          <w:rFonts w:ascii="Arial" w:eastAsia="Times New Roman" w:hAnsi="Arial" w:cs="Arial"/>
+          <w:color w:val="222222"/>
+        </w:rPr>
+        <w:t>Test ASE = 22.638256296591674</w:t>
+      </w:r>
+    </w:p>
+    <w:p>
+      <w:r>
+        <w:t xml:space="preserve"> </w:t>
+      </w:r>
       <w:r>
         <w:t>3.</w:t>
       </w:r>
     </w:p>
     <w:p>
       <w:r>
-        <w:t>Getting rid of the dummy column of ones decreases the train average sum error slightly and dramatically decreases the test average sum error</w:t>
+        <w:t xml:space="preserve">Getting rid of the dummy column of ones </w:t>
+      </w:r>
+      <w:r>
+        <w:t>increases</w:t>
+      </w:r>
+      <w:r>
+        <w:t xml:space="preserve"> the train</w:t>
+      </w:r>
+      <w:r>
+        <w:t xml:space="preserve"> and test</w:t>
+      </w:r>
+      <w:r>
+        <w:t xml:space="preserve"> average sum error slightly</w:t>
       </w:r>
       <w:r>
         <w:t xml:space="preserve">. This likely means that the column of one’s negatively correlates with the other features. </w:t>
       </w:r>
       <w:r>
-        <w:t xml:space="preserve">Having the bias causes less weight to be given to the important features when predicting outcome. </w:t>
+        <w:t>Having the bias causes less weight to be given to the important features when predicting out</w:t>
+      </w:r>
+      <w:bookmarkStart w:id="0" w:name="_GoBack"/>
+      <w:bookmarkEnd w:id="0"/>
+      <w:r>
+        <w:t xml:space="preserve">come. </w:t>
       </w:r>
       <w:r>
         <w:t>This causes an increase in error.</w:t>
       </w:r>
     </w:p>
     <w:p>
-      <w:r>
-        <w:t>Train ASE Without Column of Ones = 53,850,369.889</w:t>
-      </w:r>
-    </w:p>
-    <w:p>
-      <w:r>
-        <w:t>Test ASE Without Column of Ones = 37,292,977.9029</w:t>
-      </w:r>
-    </w:p>
-    <w:p>
+      <w:pPr>
+        <w:rPr>
+          <w:rFonts w:ascii="Arial" w:eastAsia="Times New Roman" w:hAnsi="Arial" w:cs="Arial"/>
+          <w:color w:val="222222"/>
+        </w:rPr>
+      </w:pPr>
+      <w:r>
+        <w:rPr>
+          <w:rFonts w:ascii="Arial" w:eastAsia="Times New Roman" w:hAnsi="Arial" w:cs="Arial"/>
+          <w:color w:val="222222"/>
+          <w:shd w:val="clear" w:color="auto" w:fill="FFFFFF"/>
+        </w:rPr>
+        <w:t>Train ASE w/out column of ones= 24.475882784643677</w:t>
+      </w:r>
+    </w:p>
+    <w:p>
+      <w:pPr>
+        <w:rPr>
+          <w:rFonts w:ascii="Arial" w:eastAsia="Times New Roman" w:hAnsi="Arial" w:cs="Arial"/>
+          <w:color w:val="222222"/>
+        </w:rPr>
+      </w:pPr>
+      <w:r>
+        <w:rPr>
+          <w:rFonts w:ascii="Arial" w:eastAsia="Times New Roman" w:hAnsi="Arial" w:cs="Arial"/>
+          <w:color w:val="222222"/>
+          <w:shd w:val="clear" w:color="auto" w:fill="FFFFFF"/>
+        </w:rPr>
+        <w:t>Test ASE w/out column of ones= 24.292238175661737</w:t>
+      </w:r>
+    </w:p>
+    <w:p>
+      <w:r>
+        <w:t xml:space="preserve"> </w:t>
+      </w:r>
       <w:r>
         <w:t>4.</w:t>
       </w:r>
@@ -409,7 +429,7 @@
                     </pic:cNvPicPr>
                   </pic:nvPicPr>
                   <pic:blipFill>
-                    <a:blip r:embed="rId7">
+                    <a:blip r:embed="rId6">
                       <a:extLst>
                         <a:ext uri="{28A0092B-C50C-407E-A947-70E740481C1C}">
                           <a14:useLocalDpi xmlns:a14="http://schemas.microsoft.com/office/drawing/2010/main" val="0"/>
@@ -488,7 +508,7 @@
                     </pic:cNvPicPr>
                   </pic:nvPicPr>
                   <pic:blipFill>
-                    <a:blip r:embed="rId8">
+                    <a:blip r:embed="rId7">
                       <a:extLst>
                         <a:ext uri="{28A0092B-C50C-407E-A947-70E740481C1C}">
                           <a14:useLocalDpi xmlns:a14="http://schemas.microsoft.com/office/drawing/2010/main" val="0"/>
@@ -582,8 +602,13 @@
       </w:r>
     </w:p>
     <w:p>
-      <w:r>
-        <w:t>execute: “python gradient_descent_logistic_regression.py”</w:t>
+      <w:proofErr w:type="gramStart"/>
+      <w:r>
+        <w:t>execute</w:t>
+      </w:r>
+      <w:proofErr w:type="gramEnd"/>
+      <w:r>
+        <w:t>: “python gradient_descent_logistic_regression.py”</w:t>
       </w:r>
     </w:p>
     <w:p/>
@@ -628,7 +653,15 @@
         <w:ind w:firstLine="720"/>
       </w:pPr>
       <w:r>
-        <w:t>1: Accuracy  95.7%</w:t>
+        <w:t xml:space="preserve">1: </w:t>
+      </w:r>
+      <w:proofErr w:type="gramStart"/>
+      <w:r>
+        <w:t>Accuracy  95.7</w:t>
+      </w:r>
+      <w:proofErr w:type="gramEnd"/>
+      <w:r>
+        <w:t>%</w:t>
       </w:r>
     </w:p>
     <w:p>
@@ -677,7 +710,7 @@
                     </pic:cNvPicPr>
                   </pic:nvPicPr>
                   <pic:blipFill>
-                    <a:blip r:embed="rId9">
+                    <a:blip r:embed="rId8">
                       <a:extLst>
                         <a:ext uri="{28A0092B-C50C-407E-A947-70E740481C1C}">
                           <a14:useLocalDpi xmlns:a14="http://schemas.microsoft.com/office/drawing/2010/main" val="0"/>
@@ -715,7 +748,15 @@
         <w:t>2</w:t>
       </w:r>
       <w:r>
-        <w:t>. Gradient Descent pseudocode for batch learning with L2 Regularization:</w:t>
+        <w:t xml:space="preserve">. Gradient Descent </w:t>
+      </w:r>
+      <w:proofErr w:type="spellStart"/>
+      <w:r>
+        <w:t>pseudocode</w:t>
+      </w:r>
+      <w:proofErr w:type="spellEnd"/>
+      <w:r>
+        <w:t xml:space="preserve"> for batch learning with L2 Regularization:</w:t>
       </w:r>
     </w:p>
     <w:p/>
@@ -724,25 +765,54 @@
         <w:t>With</w:t>
       </w:r>
       <w:r>
-        <w:t xml:space="preserve"> inputs X[1, … ,n] and labels Y[1, … , n]:</w:t>
-      </w:r>
-    </w:p>
-    <w:p/>
-    <w:p>
-      <w:r>
-        <w:t>While(Iterations &lt; Number of Epochs):</w:t>
+        <w:t xml:space="preserve"> inputs </w:t>
+      </w:r>
+      <w:proofErr w:type="gramStart"/>
+      <w:r>
+        <w:t>X[</w:t>
+      </w:r>
+      <w:proofErr w:type="gramEnd"/>
+      <w:r>
+        <w:t>1, … ,n] and labels Y[1, … , n]:</w:t>
+      </w:r>
+    </w:p>
+    <w:p/>
+    <w:p>
+      <w:proofErr w:type="gramStart"/>
+      <w:r>
+        <w:t>While(</w:t>
+      </w:r>
+      <w:proofErr w:type="gramEnd"/>
+      <w:r>
+        <w:t>Iterations &lt; Number of Epochs):</w:t>
       </w:r>
     </w:p>
     <w:p>
       <w:r>
         <w:tab/>
-        <w:t>Gradient = zeros(Number of Features)</w:t>
+        <w:t xml:space="preserve">Gradient = </w:t>
+      </w:r>
+      <w:proofErr w:type="gramStart"/>
+      <w:r>
+        <w:t>zeros(</w:t>
+      </w:r>
+      <w:proofErr w:type="gramEnd"/>
+      <w:r>
+        <w:t>Number of Features)</w:t>
       </w:r>
     </w:p>
     <w:p>
       <w:r>
         <w:tab/>
-        <w:t>For i in example number:</w:t>
+        <w:t xml:space="preserve">For </w:t>
+      </w:r>
+      <w:proofErr w:type="spellStart"/>
+      <w:r>
+        <w:t>i</w:t>
+      </w:r>
+      <w:proofErr w:type="spellEnd"/>
+      <w:r>
+        <w:t xml:space="preserve"> in example number:</w:t>
       </w:r>
     </w:p>
     <w:p>
@@ -751,10 +821,35 @@
       </w:r>
       <w:r>
         <w:tab/>
+      </w:r>
+      <w:proofErr w:type="spellStart"/>
+      <w:r>
         <w:t>Y</w:t>
       </w:r>
       <w:r>
-        <w:t>_hat = 1/(1 +e^(-w.T * X[i))</w:t>
+        <w:t>_hat</w:t>
+      </w:r>
+      <w:proofErr w:type="spellEnd"/>
+      <w:r>
+        <w:t xml:space="preserve"> = 1/(1 +e^(-</w:t>
+      </w:r>
+      <w:proofErr w:type="spellStart"/>
+      <w:proofErr w:type="gramStart"/>
+      <w:r>
+        <w:t>w.T</w:t>
+      </w:r>
+      <w:proofErr w:type="spellEnd"/>
+      <w:proofErr w:type="gramEnd"/>
+      <w:r>
+        <w:t xml:space="preserve"> * X[</w:t>
+      </w:r>
+      <w:proofErr w:type="spellStart"/>
+      <w:r>
+        <w:t>i</w:t>
+      </w:r>
+      <w:proofErr w:type="spellEnd"/>
+      <w:r>
+        <w:t>))</w:t>
       </w:r>
     </w:p>
     <w:p>
@@ -763,23 +858,49 @@
       </w:r>
       <w:r>
         <w:tab/>
-        <w:t>Loss = y_hat – y</w:t>
+        <w:t xml:space="preserve">Loss = </w:t>
+      </w:r>
+      <w:proofErr w:type="spellStart"/>
+      <w:r>
+        <w:t>y_hat</w:t>
+      </w:r>
+      <w:proofErr w:type="spellEnd"/>
+      <w:r>
+        <w:t xml:space="preserve"> – y</w:t>
       </w:r>
     </w:p>
     <w:p>
       <w:pPr>
         <w:ind w:left="720" w:firstLine="720"/>
       </w:pPr>
-      <w:r>
-        <w:t>gradient += loss * X[i]</w:t>
+      <w:proofErr w:type="gramStart"/>
+      <w:r>
+        <w:t>gradient</w:t>
+      </w:r>
+      <w:proofErr w:type="gramEnd"/>
+      <w:r>
+        <w:t xml:space="preserve"> += loss * X[</w:t>
+      </w:r>
+      <w:proofErr w:type="spellStart"/>
+      <w:r>
+        <w:t>i</w:t>
+      </w:r>
+      <w:proofErr w:type="spellEnd"/>
+      <w:r>
+        <w:t>]</w:t>
       </w:r>
     </w:p>
     <w:p>
       <w:pPr>
         <w:ind w:firstLine="720"/>
       </w:pPr>
-      <w:r>
-        <w:t xml:space="preserve">w += </w:t>
+      <w:proofErr w:type="gramStart"/>
+      <w:r>
+        <w:t>w</w:t>
+      </w:r>
+      <w:proofErr w:type="gramEnd"/>
+      <w:r>
+        <w:t xml:space="preserve"> += </w:t>
       </w:r>
       <w:r>
         <w:t>-LEARNING_RATE * gradient</w:t>
@@ -833,10 +954,7 @@
         <w:t xml:space="preserve">For a lambda value of </w:t>
       </w:r>
       <w:r>
-        <w:t>100</w:t>
-      </w:r>
-      <w:r>
-        <w:t xml:space="preserve">: </w:t>
+        <w:t xml:space="preserve">100: </w:t>
       </w:r>
     </w:p>
     <w:p>
@@ -855,24 +973,31 @@
     <w:p/>
     <w:p>
       <w:r>
-        <w:t>For a lambda value of .</w:t>
-      </w:r>
-      <w:r>
-        <w:t xml:space="preserve">1: </w:t>
+        <w:t xml:space="preserve">For a lambda value of .1: </w:t>
       </w:r>
     </w:p>
     <w:p>
       <w:r>
         <w:tab/>
-      </w:r>
-      <w:r>
-        <w:t xml:space="preserve">After 10 epochs, logistic regression on the testing data reached a max accuracy of </w:t>
-      </w:r>
-      <w:r>
-        <w:t>50</w:t>
-      </w:r>
-      <w:r>
-        <w:t>%</w:t>
+        <w:t>After 10 epochs, logistic regression on the testing data reached a max accuracy of 50%</w:t>
+      </w:r>
+    </w:p>
+    <w:p>
+      <w:r>
+        <w:tab/>
+        <w:t>After 10 epochs, logistic regression on the training data reached a max accuracy of 50%</w:t>
+      </w:r>
+    </w:p>
+    <w:p/>
+    <w:p>
+      <w:r>
+        <w:t xml:space="preserve">For a lambda value of .001: </w:t>
+      </w:r>
+    </w:p>
+    <w:p>
+      <w:r>
+        <w:tab/>
+        <w:t>After 10 epochs, logistic regression on the testing data reached a max accuracy of 50%</w:t>
       </w:r>
     </w:p>
     <w:p>
@@ -881,62 +1006,23 @@
         <w:t xml:space="preserve">After 10 epochs, logistic regression on the training data reached a max accuracy of </w:t>
       </w:r>
       <w:r>
-        <w:t>50</w:t>
+        <w:t>68.8</w:t>
       </w:r>
       <w:r>
         <w:t>%</w:t>
       </w:r>
     </w:p>
     <w:p/>
-    <w:p>
-      <w:r>
-        <w:t>For a lambda value of .</w:t>
-      </w:r>
-      <w:r>
-        <w:t>00</w:t>
-      </w:r>
-      <w:r>
-        <w:t xml:space="preserve">1: </w:t>
+    <w:p/>
+    <w:p>
+      <w:r>
+        <w:t>For a lambda value of .00000001:</w:t>
       </w:r>
     </w:p>
     <w:p>
       <w:r>
         <w:tab/>
-        <w:t>After 10 epochs, logistic regression on the testing data reached a max accuracy of 50%</w:t>
-      </w:r>
-    </w:p>
-    <w:p>
-      <w:r>
-        <w:tab/>
-        <w:t xml:space="preserve">After 10 epochs, logistic regression on the training data reached a max accuracy of </w:t>
-      </w:r>
-      <w:r>
-        <w:t>68.8</w:t>
-      </w:r>
-      <w:r>
-        <w:t>%</w:t>
-      </w:r>
-    </w:p>
-    <w:p/>
-    <w:p/>
-    <w:p>
-      <w:r>
-        <w:t>For a lambda value of .00000001:</w:t>
-      </w:r>
-    </w:p>
-    <w:p>
-      <w:r>
-        <w:tab/>
-        <w:t xml:space="preserve">After 10 epochs, </w:t>
-      </w:r>
-      <w:r>
-        <w:t xml:space="preserve">logistic regression on the </w:t>
-      </w:r>
-      <w:r>
-        <w:t>testing</w:t>
-      </w:r>
-      <w:r>
-        <w:t xml:space="preserve"> data </w:t>
+        <w:t xml:space="preserve">After 10 epochs, logistic regression on the testing data </w:t>
       </w:r>
       <w:r>
         <w:t>reached a max accuracy of 95.21</w:t>

</xml_diff>